<commit_message>
Final touches to the answers.
</commit_message>
<xml_diff>
--- a/1- Sum of Biggest Neighbor/Question 1.docx
+++ b/1- Sum of Biggest Neighbor/Question 1.docx
@@ -31,17 +31,8 @@
           <w:i/>
           <w:color w:val="0000FF"/>
         </w:rPr>
-        <w:t xml:space="preserve">this question should be answered with </w:t>
-      </w:r>
-      <w:proofErr w:type="spellStart"/>
-      <w:r>
-        <w:rPr>
-          <w:i/>
-          <w:color w:val="0000FF"/>
-        </w:rPr>
-        <w:t>c#</w:t>
-      </w:r>
-      <w:proofErr w:type="spellEnd"/>
+        <w:t>this question should be answered with c#</w:t>
+      </w:r>
     </w:p>
     <w:p>
       <w:pPr>
@@ -72,10 +63,7 @@
         <w:spacing w:before="220" w:after="220"/>
       </w:pPr>
       <w:r>
-        <w:t>Write the program in the most efficient way you can.</w:t>
-      </w:r>
-      <w:r>
-        <w:t xml:space="preserve"> Can you tell what is your solution complexity? Is it O(n)?</w:t>
+        <w:t>Write the program in the most efficient way you can. Can you tell what is your solution complexity? Is it O(n)?</w:t>
       </w:r>
     </w:p>
     <w:p>
@@ -126,10 +114,7 @@
     </w:p>
     <w:p>
       <w:r>
-        <w:t>number 5 repeated</w:t>
-      </w:r>
-      <w:r>
-        <w:t xml:space="preserve"> 2 times,</w:t>
+        <w:t>number 5 repeated 2 times,</w:t>
       </w:r>
     </w:p>
     <w:p>
@@ -157,15 +142,7 @@
     </w:p>
     <w:p>
       <w:r>
-        <w:t xml:space="preserve">that would </w:t>
-      </w:r>
-      <w:proofErr w:type="gramStart"/>
-      <w:r>
-        <w:t>be,  X</w:t>
-      </w:r>
-      <w:proofErr w:type="gramEnd"/>
-      <w:r>
-        <w:t>=[1,1,5,5,3,3,3].</w:t>
+        <w:t>that would be,  X=[1,1,5,5,3,3,3].</w:t>
       </w:r>
     </w:p>
     <w:p>
@@ -196,10 +173,7 @@
         <w:pStyle w:val="Heading2"/>
       </w:pPr>
       <w:r>
-        <w:t>explana</w:t>
-      </w:r>
-      <w:r>
-        <w:t>tion:</w:t>
+        <w:t>explanation:</w:t>
       </w:r>
     </w:p>
     <w:p>
@@ -305,7 +279,6 @@
               </w:rPr>
               <w:t>(</w:t>
             </w:r>
-            <w:proofErr w:type="gramStart"/>
             <w:r>
               <w:rPr>
                 <w:rFonts w:ascii="Consolas" w:eastAsia="Consolas" w:hAnsi="Consolas" w:cs="Consolas"/>
@@ -322,17 +295,7 @@
                 <w:sz w:val="19"/>
                 <w:szCs w:val="19"/>
               </w:rPr>
-              <w:t>[</w:t>
-            </w:r>
-            <w:proofErr w:type="gramEnd"/>
-            <w:r>
-              <w:rPr>
-                <w:rFonts w:ascii="Consolas" w:eastAsia="Consolas" w:hAnsi="Consolas" w:cs="Consolas"/>
-                <w:color w:val="777777"/>
-                <w:sz w:val="19"/>
-                <w:szCs w:val="19"/>
-              </w:rPr>
-              <w:t>]</w:t>
+              <w:t>[]</w:t>
             </w:r>
             <w:r>
               <w:rPr>
@@ -419,6 +382,30 @@
       </w:r>
     </w:p>
     <w:p>
+      <w:r>
+        <w:t xml:space="preserve">Please find the answer in the attached code. Required method is implemented in the </w:t>
+      </w:r>
+      <w:r>
+        <w:rPr>
+          <w:b/>
+          <w:bCs/>
+          <w:i/>
+          <w:iCs/>
+        </w:rPr>
+        <w:t>Solver</w:t>
+      </w:r>
+      <w:r>
+        <w:rPr>
+          <w:b/>
+          <w:bCs/>
+          <w:i/>
+          <w:iCs/>
+        </w:rPr>
+        <w:t xml:space="preserve"> </w:t>
+      </w:r>
+      <w:r>
+        <w:t>class.</w:t>
+      </w:r>
       <w:bookmarkStart w:id="0" w:name="_GoBack"/>
       <w:bookmarkEnd w:id="0"/>
     </w:p>
@@ -512,21 +499,7 @@
       <w:rPr>
         <w:color w:val="000000"/>
       </w:rPr>
-      <w:t xml:space="preserve">All right reserved for </w:t>
-    </w:r>
-    <w:proofErr w:type="spellStart"/>
-    <w:r>
-      <w:rPr>
-        <w:color w:val="000000"/>
-      </w:rPr>
-      <w:t>Axceligent</w:t>
-    </w:r>
-    <w:proofErr w:type="spellEnd"/>
-    <w:r>
-      <w:rPr>
-        <w:color w:val="000000"/>
-      </w:rPr>
-      <w:t xml:space="preserve"> Solutions</w:t>
+      <w:t>All right reserved for Axceligent Solutions</w:t>
     </w:r>
   </w:p>
 </w:ftr>

</xml_diff>